<commit_message>
added guest batch file
</commit_message>
<xml_diff>
--- a/ReadMe.docx
+++ b/ReadMe.docx
@@ -24,7 +24,6 @@
         </w:rPr>
         <w:t xml:space="preserve">You need to follow the below steps to successfully upload the orders to </w:t>
       </w:r>
-      <w:proofErr w:type="spellStart"/>
       <w:r>
         <w:rPr>
           <w:rFonts w:ascii="Segoe UI" w:eastAsia="Times New Roman" w:hAnsi="Segoe UI" w:cs="Segoe UI"/>
@@ -43,18 +42,7 @@
           <w:szCs w:val="21"/>
           <w:lang w:eastAsia="en-IN"/>
         </w:rPr>
-        <w:t>oxever</w:t>
-      </w:r>
-      <w:proofErr w:type="spellEnd"/>
-      <w:r>
-        <w:rPr>
-          <w:rFonts w:ascii="Segoe UI" w:eastAsia="Times New Roman" w:hAnsi="Segoe UI" w:cs="Segoe UI"/>
-          <w:color w:val="24292E"/>
-          <w:sz w:val="21"/>
-          <w:szCs w:val="21"/>
-          <w:lang w:eastAsia="en-IN"/>
-        </w:rPr>
-        <w:t>.</w:t>
+        <w:t>oxever.</w:t>
       </w:r>
     </w:p>
     <w:p>
@@ -138,51 +126,7 @@
           <w:szCs w:val="21"/>
           <w:lang w:eastAsia="en-IN"/>
         </w:rPr>
-        <w:t xml:space="preserve">Replace </w:t>
-      </w:r>
-      <w:proofErr w:type="spellStart"/>
-      <w:r>
-        <w:rPr>
-          <w:rFonts w:ascii="Segoe UI" w:eastAsia="Times New Roman" w:hAnsi="Segoe UI" w:cs="Segoe UI"/>
-          <w:color w:val="24292E"/>
-          <w:sz w:val="21"/>
-          <w:szCs w:val="21"/>
-          <w:lang w:eastAsia="en-IN"/>
-        </w:rPr>
-        <w:t>clientKey</w:t>
-      </w:r>
-      <w:proofErr w:type="spellEnd"/>
-      <w:r>
-        <w:rPr>
-          <w:rFonts w:ascii="Segoe UI" w:eastAsia="Times New Roman" w:hAnsi="Segoe UI" w:cs="Segoe UI"/>
-          <w:color w:val="24292E"/>
-          <w:sz w:val="21"/>
-          <w:szCs w:val="21"/>
-          <w:lang w:eastAsia="en-IN"/>
-        </w:rPr>
-        <w:t xml:space="preserve"> and </w:t>
-      </w:r>
-      <w:proofErr w:type="spellStart"/>
-      <w:r>
-        <w:rPr>
-          <w:rFonts w:ascii="Segoe UI" w:eastAsia="Times New Roman" w:hAnsi="Segoe UI" w:cs="Segoe UI"/>
-          <w:color w:val="24292E"/>
-          <w:sz w:val="21"/>
-          <w:szCs w:val="21"/>
-          <w:lang w:eastAsia="en-IN"/>
-        </w:rPr>
-        <w:t>apiToken</w:t>
-      </w:r>
-      <w:proofErr w:type="spellEnd"/>
-      <w:r>
-        <w:rPr>
-          <w:rFonts w:ascii="Segoe UI" w:eastAsia="Times New Roman" w:hAnsi="Segoe UI" w:cs="Segoe UI"/>
-          <w:color w:val="24292E"/>
-          <w:sz w:val="21"/>
-          <w:szCs w:val="21"/>
-          <w:lang w:eastAsia="en-IN"/>
-        </w:rPr>
-        <w:t xml:space="preserve"> values in the python script file.</w:t>
+        <w:t>Replace clientKey and apiToken values in the python script file.</w:t>
       </w:r>
     </w:p>
     <w:p>
@@ -274,29 +218,7 @@
           <w:szCs w:val="21"/>
           <w:lang w:eastAsia="en-IN"/>
         </w:rPr>
-        <w:t xml:space="preserve">Convert the formatted json into single line json (as currently this is required to successfully parsed by </w:t>
-      </w:r>
-      <w:proofErr w:type="spellStart"/>
-      <w:r>
-        <w:rPr>
-          <w:rFonts w:ascii="Segoe UI" w:eastAsia="Times New Roman" w:hAnsi="Segoe UI" w:cs="Segoe UI"/>
-          <w:color w:val="24292E"/>
-          <w:sz w:val="21"/>
-          <w:szCs w:val="21"/>
-          <w:lang w:eastAsia="en-IN"/>
-        </w:rPr>
-        <w:t>Boxever</w:t>
-      </w:r>
-      <w:proofErr w:type="spellEnd"/>
-      <w:r>
-        <w:rPr>
-          <w:rFonts w:ascii="Segoe UI" w:eastAsia="Times New Roman" w:hAnsi="Segoe UI" w:cs="Segoe UI"/>
-          <w:color w:val="24292E"/>
-          <w:sz w:val="21"/>
-          <w:szCs w:val="21"/>
-          <w:lang w:eastAsia="en-IN"/>
-        </w:rPr>
-        <w:t xml:space="preserve"> server). You can use this online tool for single line conversion. </w:t>
+        <w:t xml:space="preserve">Convert the formatted json into single line json (as currently this is required to successfully parsed by Boxever server). You can use this online tool for single line conversion. </w:t>
       </w:r>
       <w:hyperlink r:id="rId6" w:history="1">
         <w:r>
@@ -337,7 +259,6 @@
         </w:rPr>
         <w:t xml:space="preserve">Copy the single line json content, create </w:t>
       </w:r>
-      <w:proofErr w:type="spellStart"/>
       <w:r>
         <w:rPr>
           <w:rFonts w:ascii="Consolas" w:eastAsia="Times New Roman" w:hAnsi="Consolas" w:cs="Courier New"/>
@@ -348,7 +269,6 @@
         </w:rPr>
         <w:t>batchUploadOrder.json</w:t>
       </w:r>
-      <w:proofErr w:type="spellEnd"/>
       <w:r>
         <w:rPr>
           <w:rFonts w:ascii="Consolas" w:eastAsia="Times New Roman" w:hAnsi="Consolas" w:cs="Courier New"/>
@@ -424,29 +344,7 @@
           <w:szCs w:val="21"/>
           <w:lang w:eastAsia="en-IN"/>
         </w:rPr>
-        <w:t xml:space="preserve">Apply </w:t>
-      </w:r>
-      <w:proofErr w:type="spellStart"/>
-      <w:r>
-        <w:rPr>
-          <w:rFonts w:ascii="Segoe UI" w:eastAsia="Times New Roman" w:hAnsi="Segoe UI" w:cs="Segoe UI"/>
-          <w:color w:val="24292E"/>
-          <w:sz w:val="21"/>
-          <w:szCs w:val="21"/>
-          <w:lang w:eastAsia="en-IN"/>
-        </w:rPr>
-        <w:t>gzip</w:t>
-      </w:r>
-      <w:proofErr w:type="spellEnd"/>
-      <w:r>
-        <w:rPr>
-          <w:rFonts w:ascii="Segoe UI" w:eastAsia="Times New Roman" w:hAnsi="Segoe UI" w:cs="Segoe UI"/>
-          <w:color w:val="24292E"/>
-          <w:sz w:val="21"/>
-          <w:szCs w:val="21"/>
-          <w:lang w:eastAsia="en-IN"/>
-        </w:rPr>
-        <w:t xml:space="preserve"> compression on the </w:t>
+        <w:t>Apply gzip compression on the </w:t>
       </w:r>
       <w:r>
         <w:rPr>
@@ -470,7 +368,6 @@
         </w:rPr>
         <w:t> </w:t>
       </w:r>
-      <w:proofErr w:type="spellStart"/>
       <w:r>
         <w:rPr>
           <w:rFonts w:ascii="Consolas" w:eastAsia="Times New Roman" w:hAnsi="Consolas" w:cs="Courier New"/>
@@ -481,7 +378,6 @@
         </w:rPr>
         <w:t>batchUploadOrder.json</w:t>
       </w:r>
-      <w:proofErr w:type="spellEnd"/>
       <w:r>
         <w:rPr>
           <w:rFonts w:ascii="Consolas" w:eastAsia="Times New Roman" w:hAnsi="Consolas" w:cs="Courier New"/>
@@ -500,29 +396,7 @@
           <w:szCs w:val="21"/>
           <w:lang w:eastAsia="en-IN"/>
         </w:rPr>
-        <w:t>using 7-zip tool of any other tool that can produce .</w:t>
-      </w:r>
-      <w:proofErr w:type="spellStart"/>
-      <w:r>
-        <w:rPr>
-          <w:rFonts w:ascii="Segoe UI" w:eastAsia="Times New Roman" w:hAnsi="Segoe UI" w:cs="Segoe UI"/>
-          <w:color w:val="24292E"/>
-          <w:sz w:val="21"/>
-          <w:szCs w:val="21"/>
-          <w:lang w:eastAsia="en-IN"/>
-        </w:rPr>
-        <w:t>gz</w:t>
-      </w:r>
-      <w:proofErr w:type="spellEnd"/>
-      <w:r>
-        <w:rPr>
-          <w:rFonts w:ascii="Segoe UI" w:eastAsia="Times New Roman" w:hAnsi="Segoe UI" w:cs="Segoe UI"/>
-          <w:color w:val="24292E"/>
-          <w:sz w:val="21"/>
-          <w:szCs w:val="21"/>
-          <w:lang w:eastAsia="en-IN"/>
-        </w:rPr>
-        <w:t xml:space="preserve"> file</w:t>
+        <w:t>using 7-zip tool of any other tool that can produce .gz file</w:t>
       </w:r>
       <w:r>
         <w:rPr>
@@ -616,7 +490,27 @@
           <w:szCs w:val="18"/>
           <w:lang w:eastAsia="en-IN"/>
         </w:rPr>
-        <w:t>python batchUpload.py</w:t>
+        <w:t>python</w:t>
+      </w:r>
+      <w:r>
+        <w:rPr>
+          <w:rFonts w:ascii="Consolas" w:eastAsia="Times New Roman" w:hAnsi="Consolas" w:cs="Courier New"/>
+          <w:color w:val="24292E"/>
+          <w:sz w:val="18"/>
+          <w:szCs w:val="18"/>
+          <w:lang w:eastAsia="en-IN"/>
+        </w:rPr>
+        <w:t>.exe</w:t>
+      </w:r>
+      <w:r>
+        <w:rPr>
+          <w:rFonts w:ascii="Consolas" w:eastAsia="Times New Roman" w:hAnsi="Consolas" w:cs="Courier New"/>
+          <w:color w:val="24292E"/>
+          <w:sz w:val="18"/>
+          <w:szCs w:val="18"/>
+          <w:lang w:eastAsia="en-IN"/>
+        </w:rPr>
+        <w:t xml:space="preserve"> batchUpload.py batchUploadGuest.json.gz</w:t>
       </w:r>
     </w:p>
     <w:p>
@@ -643,29 +537,7 @@
           <w:szCs w:val="21"/>
           <w:lang w:eastAsia="en-IN"/>
         </w:rPr>
-        <w:t xml:space="preserve">Follow the </w:t>
-      </w:r>
-      <w:proofErr w:type="spellStart"/>
-      <w:r>
-        <w:rPr>
-          <w:rFonts w:ascii="Segoe UI" w:eastAsia="Times New Roman" w:hAnsi="Segoe UI" w:cs="Segoe UI"/>
-          <w:color w:val="24292E"/>
-          <w:sz w:val="21"/>
-          <w:szCs w:val="21"/>
-          <w:lang w:eastAsia="en-IN"/>
-        </w:rPr>
-        <w:t>url</w:t>
-      </w:r>
-      <w:proofErr w:type="spellEnd"/>
-      <w:r>
-        <w:rPr>
-          <w:rFonts w:ascii="Segoe UI" w:eastAsia="Times New Roman" w:hAnsi="Segoe UI" w:cs="Segoe UI"/>
-          <w:color w:val="24292E"/>
-          <w:sz w:val="21"/>
-          <w:szCs w:val="21"/>
-          <w:lang w:eastAsia="en-IN"/>
-        </w:rPr>
-        <w:t xml:space="preserve"> you are getting from the response of this execution to check the status of uploaded batch file using Postman along with proper Authorization header.</w:t>
+        <w:t>Follow the url you are getting from the response of this execution to check the status of uploaded batch file using Postman along with proper Authorization header.</w:t>
       </w:r>
     </w:p>
     <w:p/>
@@ -1111,6 +983,7 @@
     <w:lsdException w:name="HTML Sample" w:semiHidden="1" w:unhideWhenUsed="1"/>
     <w:lsdException w:name="HTML Typewriter" w:semiHidden="1" w:unhideWhenUsed="1"/>
     <w:lsdException w:name="HTML Variable" w:semiHidden="1" w:unhideWhenUsed="1"/>
+    <w:lsdException w:name="Normal Table" w:semiHidden="1" w:unhideWhenUsed="1"/>
     <w:lsdException w:name="annotation subject" w:semiHidden="1" w:unhideWhenUsed="1"/>
     <w:lsdException w:name="No List" w:semiHidden="1" w:unhideWhenUsed="1"/>
     <w:lsdException w:name="Outline List 1" w:semiHidden="1" w:unhideWhenUsed="1"/>
@@ -1157,8 +1030,10 @@
     <w:lsdException w:name="Table Subtle 2" w:semiHidden="1" w:unhideWhenUsed="1"/>
     <w:lsdException w:name="Table Web 1" w:semiHidden="1" w:unhideWhenUsed="1"/>
     <w:lsdException w:name="Table Web 2" w:semiHidden="1" w:unhideWhenUsed="1"/>
+    <w:lsdException w:name="Table Web 3" w:semiHidden="1" w:unhideWhenUsed="1"/>
     <w:lsdException w:name="Balloon Text" w:semiHidden="1" w:unhideWhenUsed="1"/>
     <w:lsdException w:name="Table Grid" w:uiPriority="39"/>
+    <w:lsdException w:name="Table Theme" w:semiHidden="1" w:unhideWhenUsed="1"/>
     <w:lsdException w:name="Placeholder Text" w:semiHidden="1"/>
     <w:lsdException w:name="No Spacing" w:uiPriority="1" w:qFormat="1"/>
     <w:lsdException w:name="Light Shading" w:uiPriority="60"/>

</xml_diff>